<commit_message>
Winding design and Power loss calculations are completed
</commit_message>
<xml_diff>
--- a/Report/After Feedback/Magnetic Design.docx
+++ b/Report/After Feedback/Magnetic Design.docx
@@ -1142,15 +1142,7 @@
         <w:jc w:val="both"/>
       </w:pPr>
       <w:r>
-        <w:t xml:space="preserve">After these calculations, the size of the transformer and the magnetic material to be used were decided. PC47EI25 was decided to be used </w:t>
-      </w:r>
-      <w:proofErr w:type="gramStart"/>
-      <w:r>
-        <w:t>as a result of</w:t>
-      </w:r>
-      <w:proofErr w:type="gramEnd"/>
-      <w:r>
-        <w:t xml:space="preserve"> the iterative calculations made by also looking at the fill factor. The size of the EI25 core is sufficient for the project and the magnetic properties of the PC47 ferrite core used are also suitable for the project purpose.</w:t>
+        <w:t>After these calculations, the size of the transformer and the magnetic material to be used were decided. PC47EI25 was decided to be used as a result of the iterative calculations made by also looking at the fill factor. The size of the EI25 core is sufficient for the project and the magnetic properties of the PC47 ferrite core used are also suitable for the project purpose.</w:t>
       </w:r>
     </w:p>
     <w:p>
@@ -1400,11 +1392,9 @@
       <w:r>
         <w:t xml:space="preserve">Also, </w:t>
       </w:r>
-      <w:proofErr w:type="spellStart"/>
-      <w:r>
-        <w:t>maksimum</w:t>
-      </w:r>
-      <w:proofErr w:type="spellEnd"/>
+      <w:r>
+        <w:t>maximum</w:t>
+      </w:r>
       <w:r>
         <w:t xml:space="preserve"> MMF value in the core can be calculated with</w:t>
       </w:r>
@@ -2545,11 +2535,6 @@
       </w:pPr>
     </w:p>
     <w:p>
-      <w:pPr>
-        <w:rPr>
-          <w:color w:val="FF0000"/>
-        </w:rPr>
-      </w:pPr>
       <w:r>
         <w:t xml:space="preserve">Using these dimensions, the fill factor is calculated as in </w:t>
       </w:r>
@@ -2558,6 +2543,12 @@
           <w:color w:val="FF0000"/>
         </w:rPr>
         <w:t>equation X, Y and Z.</w:t>
+      </w:r>
+      <w:r>
+        <w:rPr>
+          <w:color w:val="FF0000"/>
+        </w:rPr>
+        <w:t xml:space="preserve"> </w:t>
       </w:r>
     </w:p>
     <w:tbl>
@@ -2646,7 +2637,43 @@
                   <w:rPr>
                     <w:rFonts w:ascii="Cambria Math" w:hAnsi="Cambria Math"/>
                   </w:rPr>
-                  <m:t xml:space="preserve">*F=116.1 </m:t>
+                  <m:t>*</m:t>
+                </m:r>
+                <m:r>
+                  <w:rPr>
+                    <w:rFonts w:ascii="Cambria Math" w:hAnsi="Cambria Math"/>
+                  </w:rPr>
+                  <m:t>(</m:t>
+                </m:r>
+                <m:r>
+                  <w:rPr>
+                    <w:rFonts w:ascii="Cambria Math" w:hAnsi="Cambria Math"/>
+                  </w:rPr>
+                  <m:t>F</m:t>
+                </m:r>
+                <m:r>
+                  <w:rPr>
+                    <w:rFonts w:ascii="Cambria Math" w:hAnsi="Cambria Math"/>
+                  </w:rPr>
+                  <m:t>+1</m:t>
+                </m:r>
+                <m:r>
+                  <w:rPr>
+                    <w:rFonts w:ascii="Cambria Math" w:hAnsi="Cambria Math"/>
+                  </w:rPr>
+                  <m:t>mm</m:t>
+                </m:r>
+                <m:r>
+                  <w:rPr>
+                    <w:rFonts w:ascii="Cambria Math" w:hAnsi="Cambria Math"/>
+                  </w:rPr>
+                  <m:t>)</m:t>
+                </m:r>
+                <m:r>
+                  <w:rPr>
+                    <w:rFonts w:ascii="Cambria Math" w:hAnsi="Cambria Math"/>
+                  </w:rPr>
+                  <m:t xml:space="preserve">=116.1 </m:t>
                 </m:r>
                 <m:sSup>
                   <m:sSupPr>
@@ -2958,11 +2985,9 @@
         <w:tab/>
         <w:t xml:space="preserve">Furthermore, the distribution of current in a conductor is almost uniform when the system is DC. However, current in transformer behave as an AC current even though converter is a DC/DC converter. Current flows in a transformer conductor </w:t>
       </w:r>
-      <w:proofErr w:type="gramStart"/>
-      <w:r>
-        <w:t>is</w:t>
-      </w:r>
-      <w:proofErr w:type="gramEnd"/>
+      <w:r>
+        <w:t>are</w:t>
+      </w:r>
       <w:r>
         <w:t xml:space="preserve"> not uniform, therefore, skin effect should be taken into consideration while choosing cable.</w:t>
       </w:r>
@@ -3757,6 +3782,810 @@
       <w:r>
         <w:t>espectively, so they can be neglected.</w:t>
       </w:r>
+      <w:r>
+        <w:t xml:space="preserve"> With calculated values copper losses due to transformer wiring will be around 2 W</w:t>
+      </w:r>
+      <w:r>
+        <w:t>. This calculation does not include proximity effect; therefore, it should be more. Moreover,</w:t>
+      </w:r>
+      <w:r>
+        <w:t xml:space="preserve"> we want to design more compact and less lossy winding design therefore we will use Litz wire.</w:t>
+      </w:r>
+    </w:p>
+    <w:p>
+      <w:pPr>
+        <w:ind w:firstLine="720"/>
+        <w:jc w:val="both"/>
+      </w:pPr>
+      <w:r>
+        <w:lastRenderedPageBreak/>
+        <w:t xml:space="preserve">For 50-100kHz range, AWG38 Litz wire is suitable, and we can construct AWG10, AWG20 and AWG30 wires from AWG38.  </w:t>
+      </w:r>
+    </w:p>
+    <w:p>
+      <w:pPr>
+        <w:ind w:firstLine="720"/>
+        <w:jc w:val="both"/>
+      </w:pPr>
+      <w:r>
+        <w:rPr>
+          <w:noProof/>
+        </w:rPr>
+        <w:drawing>
+          <wp:inline distT="0" distB="0" distL="0" distR="0" wp14:anchorId="04EFD3F9" wp14:editId="34801104">
+            <wp:extent cx="5972810" cy="3834130"/>
+            <wp:effectExtent l="0" t="0" r="8890" b="0"/>
+            <wp:docPr id="3" name="Resim 3"/>
+            <wp:cNvGraphicFramePr>
+              <a:graphicFrameLocks xmlns:a="http://schemas.openxmlformats.org/drawingml/2006/main" noChangeAspect="1"/>
+            </wp:cNvGraphicFramePr>
+            <a:graphic xmlns:a="http://schemas.openxmlformats.org/drawingml/2006/main">
+              <a:graphicData uri="http://schemas.openxmlformats.org/drawingml/2006/picture">
+                <pic:pic xmlns:pic="http://schemas.openxmlformats.org/drawingml/2006/picture">
+                  <pic:nvPicPr>
+                    <pic:cNvPr id="1" name=""/>
+                    <pic:cNvPicPr/>
+                  </pic:nvPicPr>
+                  <pic:blipFill>
+                    <a:blip r:embed="rId6"/>
+                    <a:stretch>
+                      <a:fillRect/>
+                    </a:stretch>
+                  </pic:blipFill>
+                  <pic:spPr>
+                    <a:xfrm>
+                      <a:off x="0" y="0"/>
+                      <a:ext cx="5972810" cy="3834130"/>
+                    </a:xfrm>
+                    <a:prstGeom prst="rect">
+                      <a:avLst/>
+                    </a:prstGeom>
+                  </pic:spPr>
+                </pic:pic>
+              </a:graphicData>
+            </a:graphic>
+          </wp:inline>
+        </w:drawing>
+      </w:r>
+    </w:p>
+    <w:p>
+      <w:pPr>
+        <w:ind w:firstLine="720"/>
+        <w:jc w:val="center"/>
+        <w:rPr>
+          <w:color w:val="FF0000"/>
+        </w:rPr>
+      </w:pPr>
+      <w:r>
+        <w:rPr>
+          <w:color w:val="FF0000"/>
+        </w:rPr>
+        <w:t>Figure X. Litz Wire Construction</w:t>
+      </w:r>
+    </w:p>
+    <w:tbl>
+      <w:tblPr>
+        <w:tblStyle w:val="TabloKlavuzu"/>
+        <w:tblW w:w="9649" w:type="dxa"/>
+        <w:tblLook w:val="04A0" w:firstRow="1" w:lastRow="0" w:firstColumn="1" w:lastColumn="0" w:noHBand="0" w:noVBand="1"/>
+      </w:tblPr>
+      <w:tblGrid>
+        <w:gridCol w:w="8971"/>
+        <w:gridCol w:w="678"/>
+      </w:tblGrid>
+      <w:tr>
+        <w:trPr>
+          <w:trHeight w:val="804"/>
+        </w:trPr>
+        <w:tc>
+          <w:tcPr>
+            <w:tcW w:w="8971" w:type="dxa"/>
+          </w:tcPr>
+          <w:p>
+            <w:pPr>
+              <w:jc w:val="both"/>
+            </w:pPr>
+            <m:oMathPara>
+              <m:oMath>
+                <m:r>
+                  <w:rPr>
+                    <w:rFonts w:ascii="Cambria Math" w:hAnsi="Cambria Math"/>
+                  </w:rPr>
+                  <m:t>Rdc=</m:t>
+                </m:r>
+                <m:f>
+                  <m:fPr>
+                    <m:ctrlPr>
+                      <w:rPr>
+                        <w:rFonts w:ascii="Cambria Math" w:hAnsi="Cambria Math"/>
+                        <w:i/>
+                      </w:rPr>
+                    </m:ctrlPr>
+                  </m:fPr>
+                  <m:num>
+                    <m:r>
+                      <w:rPr>
+                        <w:rFonts w:ascii="Cambria Math" w:hAnsi="Cambria Math"/>
+                      </w:rPr>
+                      <m:t>RS*</m:t>
+                    </m:r>
+                    <m:d>
+                      <m:dPr>
+                        <m:ctrlPr>
+                          <w:rPr>
+                            <w:rFonts w:ascii="Cambria Math" w:hAnsi="Cambria Math"/>
+                            <w:i/>
+                          </w:rPr>
+                        </m:ctrlPr>
+                      </m:dPr>
+                      <m:e>
+                        <m:sSup>
+                          <m:sSupPr>
+                            <m:ctrlPr>
+                              <w:rPr>
+                                <w:rFonts w:ascii="Cambria Math" w:hAnsi="Cambria Math"/>
+                                <w:i/>
+                              </w:rPr>
+                            </m:ctrlPr>
+                          </m:sSupPr>
+                          <m:e>
+                            <m:d>
+                              <m:dPr>
+                                <m:ctrlPr>
+                                  <w:rPr>
+                                    <w:rFonts w:ascii="Cambria Math" w:hAnsi="Cambria Math"/>
+                                    <w:i/>
+                                  </w:rPr>
+                                </m:ctrlPr>
+                              </m:dPr>
+                              <m:e>
+                                <m:r>
+                                  <w:rPr>
+                                    <w:rFonts w:ascii="Cambria Math" w:hAnsi="Cambria Math"/>
+                                  </w:rPr>
+                                  <m:t>1.02</m:t>
+                                </m:r>
+                              </m:e>
+                            </m:d>
+                          </m:e>
+                          <m:sup>
+                            <m:r>
+                              <w:rPr>
+                                <w:rFonts w:ascii="Cambria Math" w:hAnsi="Cambria Math"/>
+                              </w:rPr>
+                              <m:t>Nb</m:t>
+                            </m:r>
+                          </m:sup>
+                        </m:sSup>
+                      </m:e>
+                    </m:d>
+                    <m:r>
+                      <w:rPr>
+                        <w:rFonts w:ascii="Cambria Math" w:hAnsi="Cambria Math"/>
+                      </w:rPr>
+                      <m:t>*</m:t>
+                    </m:r>
+                    <m:d>
+                      <m:dPr>
+                        <m:ctrlPr>
+                          <w:rPr>
+                            <w:rFonts w:ascii="Cambria Math" w:hAnsi="Cambria Math"/>
+                            <w:i/>
+                          </w:rPr>
+                        </m:ctrlPr>
+                      </m:dPr>
+                      <m:e>
+                        <m:sSup>
+                          <m:sSupPr>
+                            <m:ctrlPr>
+                              <w:rPr>
+                                <w:rFonts w:ascii="Cambria Math" w:hAnsi="Cambria Math"/>
+                                <w:i/>
+                              </w:rPr>
+                            </m:ctrlPr>
+                          </m:sSupPr>
+                          <m:e>
+                            <m:d>
+                              <m:dPr>
+                                <m:ctrlPr>
+                                  <w:rPr>
+                                    <w:rFonts w:ascii="Cambria Math" w:hAnsi="Cambria Math"/>
+                                    <w:i/>
+                                  </w:rPr>
+                                </m:ctrlPr>
+                              </m:dPr>
+                              <m:e>
+                                <m:r>
+                                  <w:rPr>
+                                    <w:rFonts w:ascii="Cambria Math" w:hAnsi="Cambria Math"/>
+                                  </w:rPr>
+                                  <m:t>1.03</m:t>
+                                </m:r>
+                              </m:e>
+                            </m:d>
+                          </m:e>
+                          <m:sup>
+                            <m:r>
+                              <w:rPr>
+                                <w:rFonts w:ascii="Cambria Math" w:hAnsi="Cambria Math"/>
+                              </w:rPr>
+                              <m:t>Nc</m:t>
+                            </m:r>
+                          </m:sup>
+                        </m:sSup>
+                      </m:e>
+                    </m:d>
+                  </m:num>
+                  <m:den>
+                    <m:r>
+                      <w:rPr>
+                        <w:rFonts w:ascii="Cambria Math" w:hAnsi="Cambria Math"/>
+                      </w:rPr>
+                      <m:t>Ns</m:t>
+                    </m:r>
+                  </m:den>
+                </m:f>
+              </m:oMath>
+            </m:oMathPara>
+          </w:p>
+        </w:tc>
+        <w:tc>
+          <w:tcPr>
+            <w:tcW w:w="678" w:type="dxa"/>
+          </w:tcPr>
+          <w:p>
+            <w:pPr>
+              <w:jc w:val="both"/>
+            </w:pPr>
+            <w:r>
+              <w:rPr>
+                <w:color w:val="FF0000"/>
+              </w:rPr>
+              <w:t>QQQ</w:t>
+            </w:r>
+          </w:p>
+        </w:tc>
+      </w:tr>
+      <w:tr>
+        <w:trPr>
+          <w:trHeight w:val="402"/>
+        </w:trPr>
+        <w:tc>
+          <w:tcPr>
+            <w:tcW w:w="8971" w:type="dxa"/>
+          </w:tcPr>
+          <w:p>
+            <w:pPr>
+              <w:jc w:val="both"/>
+            </w:pPr>
+            <m:oMathPara>
+              <m:oMath>
+                <m:r>
+                  <w:rPr>
+                    <w:rFonts w:ascii="Cambria Math" w:hAnsi="Cambria Math"/>
+                  </w:rPr>
+                  <m:t>Rdc</m:t>
+                </m:r>
+                <m:d>
+                  <m:dPr>
+                    <m:ctrlPr>
+                      <w:rPr>
+                        <w:rFonts w:ascii="Cambria Math" w:hAnsi="Cambria Math"/>
+                        <w:i/>
+                      </w:rPr>
+                    </m:ctrlPr>
+                  </m:dPr>
+                  <m:e>
+                    <m:r>
+                      <w:rPr>
+                        <w:rFonts w:ascii="Cambria Math" w:hAnsi="Cambria Math"/>
+                      </w:rPr>
+                      <m:t>AWG10</m:t>
+                    </m:r>
+                  </m:e>
+                </m:d>
+                <m:r>
+                  <w:rPr>
+                    <w:rFonts w:ascii="Cambria Math" w:hAnsi="Cambria Math"/>
+                  </w:rPr>
+                  <m:t xml:space="preserve">=3.7 mΩ/m,  </m:t>
+                </m:r>
+                <m:r>
+                  <w:rPr>
+                    <w:rFonts w:ascii="Cambria Math" w:hAnsi="Cambria Math"/>
+                  </w:rPr>
+                  <m:t>Rdc</m:t>
+                </m:r>
+                <m:d>
+                  <m:dPr>
+                    <m:ctrlPr>
+                      <w:rPr>
+                        <w:rFonts w:ascii="Cambria Math" w:hAnsi="Cambria Math"/>
+                        <w:i/>
+                      </w:rPr>
+                    </m:ctrlPr>
+                  </m:dPr>
+                  <m:e>
+                    <m:r>
+                      <w:rPr>
+                        <w:rFonts w:ascii="Cambria Math" w:hAnsi="Cambria Math"/>
+                      </w:rPr>
+                      <m:t>AWG</m:t>
+                    </m:r>
+                    <m:r>
+                      <w:rPr>
+                        <w:rFonts w:ascii="Cambria Math" w:hAnsi="Cambria Math"/>
+                      </w:rPr>
+                      <m:t>2</m:t>
+                    </m:r>
+                    <m:r>
+                      <w:rPr>
+                        <w:rFonts w:ascii="Cambria Math" w:hAnsi="Cambria Math"/>
+                      </w:rPr>
+                      <m:t>0</m:t>
+                    </m:r>
+                  </m:e>
+                </m:d>
+                <m:r>
+                  <w:rPr>
+                    <w:rFonts w:ascii="Cambria Math" w:hAnsi="Cambria Math"/>
+                  </w:rPr>
+                  <m:t>=3</m:t>
+                </m:r>
+                <m:r>
+                  <w:rPr>
+                    <w:rFonts w:ascii="Cambria Math" w:hAnsi="Cambria Math"/>
+                  </w:rPr>
+                  <m:t>6</m:t>
+                </m:r>
+                <m:r>
+                  <w:rPr>
+                    <w:rFonts w:ascii="Cambria Math" w:hAnsi="Cambria Math"/>
+                  </w:rPr>
+                  <m:t xml:space="preserve"> mΩ</m:t>
+                </m:r>
+                <m:r>
+                  <w:rPr>
+                    <w:rFonts w:ascii="Cambria Math" w:hAnsi="Cambria Math"/>
+                  </w:rPr>
+                  <m:t>/m</m:t>
+                </m:r>
+                <m:r>
+                  <w:rPr>
+                    <w:rFonts w:ascii="Cambria Math" w:hAnsi="Cambria Math"/>
+                  </w:rPr>
+                  <m:t>,Rdc</m:t>
+                </m:r>
+                <m:d>
+                  <m:dPr>
+                    <m:ctrlPr>
+                      <w:rPr>
+                        <w:rFonts w:ascii="Cambria Math" w:hAnsi="Cambria Math"/>
+                        <w:i/>
+                      </w:rPr>
+                    </m:ctrlPr>
+                  </m:dPr>
+                  <m:e>
+                    <m:r>
+                      <w:rPr>
+                        <w:rFonts w:ascii="Cambria Math" w:hAnsi="Cambria Math"/>
+                      </w:rPr>
+                      <m:t>AWG</m:t>
+                    </m:r>
+                    <m:r>
+                      <w:rPr>
+                        <w:rFonts w:ascii="Cambria Math" w:hAnsi="Cambria Math"/>
+                      </w:rPr>
+                      <m:t>3</m:t>
+                    </m:r>
+                    <m:r>
+                      <w:rPr>
+                        <w:rFonts w:ascii="Cambria Math" w:hAnsi="Cambria Math"/>
+                      </w:rPr>
+                      <m:t>0</m:t>
+                    </m:r>
+                  </m:e>
+                </m:d>
+                <m:r>
+                  <w:rPr>
+                    <w:rFonts w:ascii="Cambria Math" w:hAnsi="Cambria Math"/>
+                  </w:rPr>
+                  <m:t>=3</m:t>
+                </m:r>
+                <m:r>
+                  <w:rPr>
+                    <w:rFonts w:ascii="Cambria Math" w:hAnsi="Cambria Math"/>
+                  </w:rPr>
+                  <m:t>30</m:t>
+                </m:r>
+                <m:r>
+                  <w:rPr>
+                    <w:rFonts w:ascii="Cambria Math" w:hAnsi="Cambria Math"/>
+                  </w:rPr>
+                  <m:t xml:space="preserve"> mΩ</m:t>
+                </m:r>
+                <m:r>
+                  <w:rPr>
+                    <w:rFonts w:ascii="Cambria Math" w:hAnsi="Cambria Math"/>
+                  </w:rPr>
+                  <m:t>/m</m:t>
+                </m:r>
+              </m:oMath>
+            </m:oMathPara>
+          </w:p>
+        </w:tc>
+        <w:tc>
+          <w:tcPr>
+            <w:tcW w:w="678" w:type="dxa"/>
+          </w:tcPr>
+          <w:p>
+            <w:pPr>
+              <w:jc w:val="both"/>
+            </w:pPr>
+            <w:r>
+              <w:rPr>
+                <w:color w:val="FF0000"/>
+              </w:rPr>
+              <w:t>YYY</w:t>
+            </w:r>
+          </w:p>
+        </w:tc>
+      </w:tr>
+      <w:tr>
+        <w:trPr>
+          <w:trHeight w:val="402"/>
+        </w:trPr>
+        <w:tc>
+          <w:tcPr>
+            <w:tcW w:w="8971" w:type="dxa"/>
+          </w:tcPr>
+          <w:p>
+            <w:pPr>
+              <w:jc w:val="both"/>
+            </w:pPr>
+            <m:oMathPara>
+              <m:oMath>
+                <m:sSub>
+                  <m:sSubPr>
+                    <m:ctrlPr>
+                      <w:rPr>
+                        <w:rFonts w:ascii="Cambria Math" w:hAnsi="Cambria Math"/>
+                        <w:i/>
+                      </w:rPr>
+                    </m:ctrlPr>
+                  </m:sSubPr>
+                  <m:e>
+                    <m:r>
+                      <w:rPr>
+                        <w:rFonts w:ascii="Cambria Math" w:hAnsi="Cambria Math"/>
+                      </w:rPr>
+                      <m:t>R</m:t>
+                    </m:r>
+                  </m:e>
+                  <m:sub>
+                    <m:r>
+                      <w:rPr>
+                        <w:rFonts w:ascii="Cambria Math" w:hAnsi="Cambria Math"/>
+                      </w:rPr>
+                      <m:t>A</m:t>
+                    </m:r>
+                    <m:sSub>
+                      <m:sSubPr>
+                        <m:ctrlPr>
+                          <w:rPr>
+                            <w:rFonts w:ascii="Cambria Math" w:hAnsi="Cambria Math"/>
+                            <w:i/>
+                          </w:rPr>
+                        </m:ctrlPr>
+                      </m:sSubPr>
+                      <m:e>
+                        <m:r>
+                          <w:rPr>
+                            <w:rFonts w:ascii="Cambria Math" w:hAnsi="Cambria Math"/>
+                          </w:rPr>
+                          <m:t>C</m:t>
+                        </m:r>
+                      </m:e>
+                      <m:sub>
+                        <m:r>
+                          <w:rPr>
+                            <w:rFonts w:ascii="Cambria Math" w:hAnsi="Cambria Math"/>
+                          </w:rPr>
+                          <m:t>1</m:t>
+                        </m:r>
+                        <m:r>
+                          <w:rPr>
+                            <w:rFonts w:ascii="Cambria Math" w:hAnsi="Cambria Math"/>
+                          </w:rPr>
+                          <m:t>0</m:t>
+                        </m:r>
+                      </m:sub>
+                    </m:sSub>
+                  </m:sub>
+                </m:sSub>
+                <m:r>
+                  <w:rPr>
+                    <w:rFonts w:ascii="Cambria Math" w:hAnsi="Cambria Math"/>
+                  </w:rPr>
+                  <m:t>=</m:t>
+                </m:r>
+                <m:r>
+                  <w:rPr>
+                    <w:rFonts w:ascii="Cambria Math" w:hAnsi="Cambria Math"/>
+                  </w:rPr>
+                  <m:t xml:space="preserve">0.8 </m:t>
+                </m:r>
+                <m:r>
+                  <w:rPr>
+                    <w:rFonts w:ascii="Cambria Math" w:hAnsi="Cambria Math"/>
+                  </w:rPr>
+                  <m:t>mΩ</m:t>
+                </m:r>
+                <m:r>
+                  <w:rPr>
+                    <w:rFonts w:ascii="Cambria Math" w:hAnsi="Cambria Math"/>
+                  </w:rPr>
+                  <m:t xml:space="preserve">,  </m:t>
+                </m:r>
+                <m:sSub>
+                  <m:sSubPr>
+                    <m:ctrlPr>
+                      <w:rPr>
+                        <w:rFonts w:ascii="Cambria Math" w:hAnsi="Cambria Math"/>
+                        <w:i/>
+                      </w:rPr>
+                    </m:ctrlPr>
+                  </m:sSubPr>
+                  <m:e>
+                    <m:r>
+                      <w:rPr>
+                        <w:rFonts w:ascii="Cambria Math" w:hAnsi="Cambria Math"/>
+                      </w:rPr>
+                      <m:t>R</m:t>
+                    </m:r>
+                  </m:e>
+                  <m:sub>
+                    <m:r>
+                      <w:rPr>
+                        <w:rFonts w:ascii="Cambria Math" w:hAnsi="Cambria Math"/>
+                      </w:rPr>
+                      <m:t>A</m:t>
+                    </m:r>
+                    <m:sSub>
+                      <m:sSubPr>
+                        <m:ctrlPr>
+                          <w:rPr>
+                            <w:rFonts w:ascii="Cambria Math" w:hAnsi="Cambria Math"/>
+                            <w:i/>
+                          </w:rPr>
+                        </m:ctrlPr>
+                      </m:sSubPr>
+                      <m:e>
+                        <m:r>
+                          <w:rPr>
+                            <w:rFonts w:ascii="Cambria Math" w:hAnsi="Cambria Math"/>
+                          </w:rPr>
+                          <m:t>C</m:t>
+                        </m:r>
+                      </m:e>
+                      <m:sub>
+                        <m:r>
+                          <w:rPr>
+                            <w:rFonts w:ascii="Cambria Math" w:hAnsi="Cambria Math"/>
+                          </w:rPr>
+                          <m:t>2</m:t>
+                        </m:r>
+                        <m:r>
+                          <w:rPr>
+                            <w:rFonts w:ascii="Cambria Math" w:hAnsi="Cambria Math"/>
+                          </w:rPr>
+                          <m:t>0</m:t>
+                        </m:r>
+                      </m:sub>
+                    </m:sSub>
+                  </m:sub>
+                </m:sSub>
+                <m:r>
+                  <w:rPr>
+                    <w:rFonts w:ascii="Cambria Math" w:hAnsi="Cambria Math"/>
+                  </w:rPr>
+                  <m:t>=</m:t>
+                </m:r>
+                <m:r>
+                  <w:rPr>
+                    <w:rFonts w:ascii="Cambria Math" w:hAnsi="Cambria Math"/>
+                  </w:rPr>
+                  <m:t>34.6</m:t>
+                </m:r>
+                <m:r>
+                  <w:rPr>
+                    <w:rFonts w:ascii="Cambria Math" w:hAnsi="Cambria Math"/>
+                  </w:rPr>
+                  <m:t xml:space="preserve"> mΩ</m:t>
+                </m:r>
+                <m:r>
+                  <w:rPr>
+                    <w:rFonts w:ascii="Cambria Math" w:hAnsi="Cambria Math"/>
+                  </w:rPr>
+                  <m:t xml:space="preserve">,  </m:t>
+                </m:r>
+                <m:sSub>
+                  <m:sSubPr>
+                    <m:ctrlPr>
+                      <w:rPr>
+                        <w:rFonts w:ascii="Cambria Math" w:hAnsi="Cambria Math"/>
+                        <w:i/>
+                      </w:rPr>
+                    </m:ctrlPr>
+                  </m:sSubPr>
+                  <m:e>
+                    <m:r>
+                      <w:rPr>
+                        <w:rFonts w:ascii="Cambria Math" w:hAnsi="Cambria Math"/>
+                      </w:rPr>
+                      <m:t>R</m:t>
+                    </m:r>
+                  </m:e>
+                  <m:sub>
+                    <m:r>
+                      <w:rPr>
+                        <w:rFonts w:ascii="Cambria Math" w:hAnsi="Cambria Math"/>
+                      </w:rPr>
+                      <m:t>A</m:t>
+                    </m:r>
+                    <m:sSub>
+                      <m:sSubPr>
+                        <m:ctrlPr>
+                          <w:rPr>
+                            <w:rFonts w:ascii="Cambria Math" w:hAnsi="Cambria Math"/>
+                            <w:i/>
+                          </w:rPr>
+                        </m:ctrlPr>
+                      </m:sSubPr>
+                      <m:e>
+                        <m:r>
+                          <w:rPr>
+                            <w:rFonts w:ascii="Cambria Math" w:hAnsi="Cambria Math"/>
+                          </w:rPr>
+                          <m:t>C</m:t>
+                        </m:r>
+                      </m:e>
+                      <m:sub>
+                        <m:r>
+                          <w:rPr>
+                            <w:rFonts w:ascii="Cambria Math" w:hAnsi="Cambria Math"/>
+                          </w:rPr>
+                          <m:t>3</m:t>
+                        </m:r>
+                        <m:r>
+                          <w:rPr>
+                            <w:rFonts w:ascii="Cambria Math" w:hAnsi="Cambria Math"/>
+                          </w:rPr>
+                          <m:t>0</m:t>
+                        </m:r>
+                      </m:sub>
+                    </m:sSub>
+                  </m:sub>
+                </m:sSub>
+                <m:r>
+                  <w:rPr>
+                    <w:rFonts w:ascii="Cambria Math" w:hAnsi="Cambria Math"/>
+                  </w:rPr>
+                  <m:t>=</m:t>
+                </m:r>
+                <m:r>
+                  <w:rPr>
+                    <w:rFonts w:ascii="Cambria Math" w:hAnsi="Cambria Math"/>
+                  </w:rPr>
+                  <m:t>73.1</m:t>
+                </m:r>
+                <m:r>
+                  <w:rPr>
+                    <w:rFonts w:ascii="Cambria Math" w:hAnsi="Cambria Math"/>
+                  </w:rPr>
+                  <m:t xml:space="preserve"> mΩ</m:t>
+                </m:r>
+              </m:oMath>
+            </m:oMathPara>
+          </w:p>
+        </w:tc>
+        <w:tc>
+          <w:tcPr>
+            <w:tcW w:w="678" w:type="dxa"/>
+          </w:tcPr>
+          <w:p>
+            <w:pPr>
+              <w:jc w:val="both"/>
+            </w:pPr>
+          </w:p>
+        </w:tc>
+      </w:tr>
+    </w:tbl>
+    <w:p>
+      <w:pPr>
+        <w:ind w:firstLine="720"/>
+        <w:jc w:val="both"/>
+      </w:pPr>
+    </w:p>
+    <w:p>
+      <w:pPr>
+        <w:ind w:firstLine="720"/>
+        <w:jc w:val="both"/>
+      </w:pPr>
+      <w:r>
+        <w:t xml:space="preserve">In </w:t>
+      </w:r>
+      <w:r>
+        <w:t>L</w:t>
+      </w:r>
+      <w:r>
+        <w:t xml:space="preserve">itz wire resistance calculation formula can be seen in equation </w:t>
+      </w:r>
+      <w:r>
+        <w:rPr>
+          <w:color w:val="FF0000"/>
+        </w:rPr>
+        <w:t>QQQ</w:t>
+      </w:r>
+      <w:r>
+        <w:rPr>
+          <w:color w:val="FF0000"/>
+        </w:rPr>
+        <w:t xml:space="preserve">.  </w:t>
+      </w:r>
+      <w:r>
+        <w:t xml:space="preserve">Nb is the number of bunching operations, Nc is the number of cabling operations and Ns is the number of </w:t>
+      </w:r>
+      <w:r>
+        <w:t>individual</w:t>
+      </w:r>
+      <w:r>
+        <w:t xml:space="preserve"> strands in this formula.</w:t>
+      </w:r>
+      <w:r>
+        <w:t xml:space="preserve"> </w:t>
+      </w:r>
+      <w:r>
+        <w:t>While calculating the resistance value for each cable winding, the previously calculated mean length turn was used.</w:t>
+      </w:r>
+      <w:r>
+        <w:t xml:space="preserve"> </w:t>
+      </w:r>
+      <w:r>
+        <w:t>Since both skin effect and proximity effect are eliminated in the Litz wire structure, it can be considered that AC resistance equal to D</w:t>
+      </w:r>
+      <w:r>
+        <w:t>C</w:t>
+      </w:r>
+      <w:r>
+        <w:t xml:space="preserve"> resistance.</w:t>
+      </w:r>
+      <w:r>
+        <w:t xml:space="preserve"> Resistance values for each cabling can be seen in equation</w:t>
+      </w:r>
+      <w:r>
+        <w:rPr>
+          <w:color w:val="FF0000"/>
+        </w:rPr>
+        <w:t xml:space="preserve"> YYY.</w:t>
+      </w:r>
+      <w:r>
+        <w:rPr>
+          <w:color w:val="FF0000"/>
+        </w:rPr>
+        <w:t xml:space="preserve"> </w:t>
+      </w:r>
+    </w:p>
+    <w:p>
+      <w:pPr>
+        <w:ind w:firstLine="720"/>
+        <w:jc w:val="both"/>
+      </w:pPr>
+    </w:p>
+    <w:p>
+      <w:pPr>
+        <w:jc w:val="both"/>
+      </w:pPr>
     </w:p>
     <w:p>
       <w:pPr>
@@ -3771,22 +4600,7 @@
       </w:pPr>
       <w:r>
         <w:lastRenderedPageBreak/>
-        <w:t>---------------------New Information--------------- 03.06.2021</w:t>
-      </w:r>
-    </w:p>
-    <w:p>
-      <w:pPr>
-        <w:ind w:firstLine="720"/>
-        <w:jc w:val="both"/>
-      </w:pPr>
-      <w:r>
-        <w:t xml:space="preserve">One of the important points of magnetic core selection is that the core must </w:t>
-      </w:r>
-      <w:r>
-        <w:t>provide</w:t>
-      </w:r>
-      <w:r>
-        <w:t xml:space="preserve"> sufficient inductance values despite the decreasing AL value with DC-Bias</w:t>
+        <w:t>One of the important points of magnetic core selection is that the core must provide sufficient inductance values despite the decreasing AL value with DC-Bias</w:t>
       </w:r>
       <w:r>
         <w:rPr>
@@ -3803,13 +4617,7 @@
       </w:r>
       <w:proofErr w:type="spellEnd"/>
       <w:r>
-        <w:t xml:space="preserve"> calculation), the maximum MMF value is calculated with the maximum current value on the core, and when the datasheet of the core material is </w:t>
-      </w:r>
-      <w:r>
-        <w:t>examined,</w:t>
-      </w:r>
-      <w:r>
-        <w:t xml:space="preserve"> it was observed that the core did not deviate from the axis in the graph at calculated MMF value as seen in </w:t>
+        <w:t xml:space="preserve"> calculation), the maximum MMF value is calculated with the maximum current value on the core, and when the datasheet of the core material is examined, it was observed that the core did not deviate from the axis in the graph at calculated MMF value as seen in </w:t>
       </w:r>
       <w:r>
         <w:rPr>
@@ -3852,7 +4660,7 @@
                     <pic:cNvPicPr/>
                   </pic:nvPicPr>
                   <pic:blipFill>
-                    <a:blip r:embed="rId6"/>
+                    <a:blip r:embed="rId7"/>
                     <a:stretch>
                       <a:fillRect/>
                     </a:stretch>
@@ -4132,13 +4940,7 @@
                   <w:rPr>
                     <w:rFonts w:ascii="Cambria Math" w:hAnsi="Cambria Math"/>
                   </w:rPr>
-                  <m:t xml:space="preserve"> </m:t>
-                </m:r>
-                <m:r>
-                  <w:rPr>
-                    <w:rFonts w:ascii="Cambria Math" w:hAnsi="Cambria Math"/>
-                  </w:rPr>
-                  <m:t>V</m:t>
+                  <m:t xml:space="preserve"> V</m:t>
                 </m:r>
                 <m:sSub>
                   <m:sSubPr>

</xml_diff>